<commit_message>
setUpOpenDaRun still needs testing
</commit_message>
<xml_diff>
--- a/src/Documentation.docx
+++ b/src/Documentation.docx
@@ -2102,63 +2102,52 @@
           <w:lang w:val="en-US"/>
         </w:rPr>
       </w:pPr>
+      <w:r>
+        <w:rPr>
+          <w:rFonts w:ascii="Times New Roman" w:hAnsi="Times New Roman" w:cs="Times New Roman"/>
+          <w:b/>
+          <w:lang w:val="en-US"/>
+        </w:rPr>
+        <w:t>Troubleshooting automatic assimilation</w:t>
+      </w:r>
+      <w:r>
+        <w:rPr>
+          <w:rFonts w:ascii="Times New Roman" w:hAnsi="Times New Roman" w:cs="Times New Roman"/>
+          <w:b/>
+          <w:lang w:val="en-US"/>
+        </w:rPr>
+        <w:t>:</w:t>
+      </w:r>
+      <w:r>
+        <w:rPr>
+          <w:rFonts w:ascii="Times New Roman" w:hAnsi="Times New Roman" w:cs="Times New Roman"/>
+          <w:lang w:val="en-US"/>
+        </w:rPr>
+        <w:t xml:space="preserve"> The daemon might stop after system upgrades. After a computer restart do the following checks to make sure the model runs again.</w:t>
+      </w:r>
+      <w:r>
+        <w:rPr>
+          <w:rFonts w:ascii="Times New Roman" w:hAnsi="Times New Roman" w:cs="Times New Roman"/>
+          <w:lang w:val="en-US"/>
+        </w:rPr>
+        <w:t xml:space="preserve"> </w:t>
+      </w:r>
+      <w:r>
+        <w:rPr>
+          <w:rFonts w:ascii="Times New Roman" w:hAnsi="Times New Roman" w:cs="Times New Roman"/>
+          <w:lang w:val="en-US"/>
+        </w:rPr>
+        <w:t xml:space="preserve">Check if the daemon is still active by </w:t>
+      </w:r>
+      <w:r>
+        <w:rPr>
+          <w:rFonts w:ascii="Times New Roman" w:hAnsi="Times New Roman" w:cs="Times New Roman"/>
+          <w:lang w:val="en-US"/>
+        </w:rPr>
+        <w:t>typing</w:t>
+      </w:r>
       <w:bookmarkStart w:id="1" w:name="_GoBack"/>
-      <w:r>
-        <w:rPr>
-          <w:rFonts w:ascii="Times New Roman" w:hAnsi="Times New Roman" w:cs="Times New Roman"/>
-          <w:b/>
-          <w:lang w:val="en-US"/>
-        </w:rPr>
-        <w:t>Troubleshooting automatic assimilation</w:t>
-      </w:r>
-      <w:r>
-        <w:rPr>
-          <w:rFonts w:ascii="Times New Roman" w:hAnsi="Times New Roman" w:cs="Times New Roman"/>
-          <w:b/>
-          <w:lang w:val="en-US"/>
-        </w:rPr>
-        <w:t>:</w:t>
-      </w:r>
       <w:bookmarkEnd w:id="1"/>
-      <w:r>
-        <w:rPr>
-          <w:rFonts w:ascii="Times New Roman" w:hAnsi="Times New Roman" w:cs="Times New Roman"/>
-          <w:lang w:val="en-US"/>
-        </w:rPr>
-        <w:t xml:space="preserve"> The daemon might stop after system upgrades. After a computer restart do the following checks to make sure the model runs </w:t>
-      </w:r>
-      <w:proofErr w:type="spellStart"/>
-      <w:r>
-        <w:rPr>
-          <w:rFonts w:ascii="Times New Roman" w:hAnsi="Times New Roman" w:cs="Times New Roman"/>
-          <w:lang w:val="en-US"/>
-        </w:rPr>
-        <w:t>again.</w:t>
-      </w:r>
-      <w:r>
-        <w:rPr>
-          <w:rFonts w:ascii="Times New Roman" w:hAnsi="Times New Roman" w:cs="Times New Roman"/>
-          <w:lang w:val="en-US"/>
-        </w:rPr>
-        <w:t>Check</w:t>
-      </w:r>
-      <w:proofErr w:type="spellEnd"/>
-      <w:r>
-        <w:rPr>
-          <w:rFonts w:ascii="Times New Roman" w:hAnsi="Times New Roman" w:cs="Times New Roman"/>
-          <w:lang w:val="en-US"/>
-        </w:rPr>
-        <w:t xml:space="preserve"> if the daemon is still active by </w:t>
-      </w:r>
-      <w:proofErr w:type="spellStart"/>
-      <w:r>
-        <w:rPr>
-          <w:rFonts w:ascii="Times New Roman" w:hAnsi="Times New Roman" w:cs="Times New Roman"/>
-          <w:lang w:val="en-US"/>
-        </w:rPr>
-        <w:t>tiping</w:t>
-      </w:r>
-      <w:proofErr w:type="spellEnd"/>
       <w:r>
         <w:rPr>
           <w:rFonts w:ascii="Times New Roman" w:hAnsi="Times New Roman" w:cs="Times New Roman"/>

</xml_diff>